<commit_message>
agile user story image day 009 added
</commit_message>
<xml_diff>
--- a/notes/day009/user_story.docx
+++ b/notes/day009/user_story.docx
@@ -22,7 +22,6 @@
         <w:t>As an author</w:t>
       </w:r>
     </w:p>
-    <w:p/>
     <w:p>
       <w:pPr>
         <w:tabs>
@@ -40,8 +39,6 @@
       <w:r>
         <w:tab/>
       </w:r>
-      <w:bookmarkStart w:id="0" w:name="_GoBack"/>
-      <w:bookmarkEnd w:id="0"/>
     </w:p>
     <w:p>
       <w:r>
@@ -64,8 +61,6 @@
         <w:t xml:space="preserve"> form with the system by using username and password</w:t>
       </w:r>
     </w:p>
-    <w:p/>
-    <w:p/>
     <w:p>
       <w:r>
         <w:t xml:space="preserve">Use case: </w:t>
@@ -83,6 +78,8 @@
       <w:r>
         <w:t xml:space="preserve"> be show client.</w:t>
       </w:r>
+      <w:bookmarkStart w:id="0" w:name="_GoBack"/>
+      <w:bookmarkEnd w:id="0"/>
     </w:p>
     <w:tbl>
       <w:tblPr>

</xml_diff>